<commit_message>
add manual e altera doc
Comitando no master
</commit_message>
<xml_diff>
--- a/Installing PostgreSQL 9.1 to Windows 7 from the Binary Zip Distribution.docx
+++ b/Installing PostgreSQL 9.1 to Windows 7 from the Binary Zip Distribution.docx
@@ -18,8 +18,12 @@
           <w:lang w:val="en-US"/>
         </w:rPr>
       </w:pPr>
-      <w:bookmarkStart w:id="0" w:name="_GoBack"/>
-      <w:r>
+    </w:p>
+    <w:p>
+      <w:pPr>
+        <w:shd w:val="clear" w:color="auto" w:fill="FFFFFF"/>
+        <w:spacing w:after="0" w:line="495" w:lineRule="atLeast"/>
+        <w:outlineLvl w:val="0"/>
         <w:rPr>
           <w:rFonts w:ascii="Verdana" w:eastAsia="Times New Roman" w:hAnsi="Verdana" w:cs="Times New Roman"/>
           <w:b/>
@@ -30,9 +34,7 @@
           <w:szCs w:val="35"/>
           <w:lang w:val="en-US"/>
         </w:rPr>
-        <w:t xml:space="preserve">Installing </w:t>
-      </w:r>
-      <w:proofErr w:type="spellStart"/>
+      </w:pPr>
       <w:r>
         <w:rPr>
           <w:rFonts w:ascii="Verdana" w:eastAsia="Times New Roman" w:hAnsi="Verdana" w:cs="Times New Roman"/>
@@ -44,9 +46,9 @@
           <w:szCs w:val="35"/>
           <w:lang w:val="en-US"/>
         </w:rPr>
-        <w:t>PostgreSQL</w:t>
-      </w:r>
-      <w:proofErr w:type="spellEnd"/>
+        <w:t xml:space="preserve">Installing </w:t>
+      </w:r>
+      <w:proofErr w:type="spellStart"/>
       <w:r>
         <w:rPr>
           <w:rFonts w:ascii="Verdana" w:eastAsia="Times New Roman" w:hAnsi="Verdana" w:cs="Times New Roman"/>
@@ -58,10 +60,23 @@
           <w:szCs w:val="35"/>
           <w:lang w:val="en-US"/>
         </w:rPr>
+        <w:t>PostgreSQL</w:t>
+      </w:r>
+      <w:proofErr w:type="spellEnd"/>
+      <w:r>
+        <w:rPr>
+          <w:rFonts w:ascii="Verdana" w:eastAsia="Times New Roman" w:hAnsi="Verdana" w:cs="Times New Roman"/>
+          <w:b/>
+          <w:bCs/>
+          <w:color w:val="000000"/>
+          <w:kern w:val="36"/>
+          <w:sz w:val="35"/>
+          <w:szCs w:val="35"/>
+          <w:lang w:val="en-US"/>
+        </w:rPr>
         <w:t xml:space="preserve"> 9.1 to Windows 7 from the Binary Zip Distribution</w:t>
       </w:r>
     </w:p>
-    <w:bookmarkEnd w:id="0"/>
     <w:p>
       <w:pPr>
         <w:shd w:val="clear" w:color="auto" w:fill="FFFFFF"/>
@@ -143,84 +158,15 @@
       </w:pPr>
       <w:r>
         <w:rPr>
-          <w:rFonts w:ascii="Verdana" w:eastAsia="Times New Roman" w:hAnsi="Verdana" w:cs="Times New Roman"/>
-          <w:noProof/>
-          <w:color w:val="DD0000"/>
-          <w:sz w:val="21"/>
-          <w:szCs w:val="21"/>
-          <w:shd w:val="clear" w:color="auto" w:fill="FFFFFF"/>
-          <w:lang w:val="en-US"/>
-        </w:rPr>
-        <mc:AlternateContent>
-          <mc:Choice Requires="wps">
-            <w:drawing>
-              <wp:inline distT="0" distB="0" distL="0" distR="0">
-                <wp:extent cx="301625" cy="301625"/>
-                <wp:effectExtent l="0" t="0" r="0" b="0"/>
-                <wp:docPr id="1" name="Retângulo 1" descr="Washing instructions tag">
-                  <a:hlinkClick xmlns:a="http://schemas.openxmlformats.org/drawingml/2006/main" r:id="rId5" tooltip="&quot;click to read&quot;"/>
-                </wp:docPr>
-                <wp:cNvGraphicFramePr>
-                  <a:graphicFrameLocks xmlns:a="http://schemas.openxmlformats.org/drawingml/2006/main" noChangeAspect="1"/>
-                </wp:cNvGraphicFramePr>
-                <a:graphic xmlns:a="http://schemas.openxmlformats.org/drawingml/2006/main">
-                  <a:graphicData uri="http://schemas.microsoft.com/office/word/2010/wordprocessingShape">
-                    <wps:wsp>
-                      <wps:cNvSpPr>
-                        <a:spLocks noChangeAspect="1" noChangeArrowheads="1"/>
-                      </wps:cNvSpPr>
-                      <wps:spPr bwMode="auto">
-                        <a:xfrm>
-                          <a:off x="0" y="0"/>
-                          <a:ext cx="301625" cy="301625"/>
-                        </a:xfrm>
-                        <a:prstGeom prst="rect">
-                          <a:avLst/>
-                        </a:prstGeom>
-                        <a:noFill/>
-                        <a:ln>
-                          <a:noFill/>
-                        </a:ln>
-                        <a:extLst>
-                          <a:ext uri="{909E8E84-426E-40DD-AFC4-6F175D3DCCD1}">
-                            <a14:hiddenFill xmlns:a14="http://schemas.microsoft.com/office/drawing/2010/main">
-                              <a:solidFill>
-                                <a:srgbClr val="FFFFFF"/>
-                              </a:solidFill>
-                            </a14:hiddenFill>
-                          </a:ext>
-                          <a:ext uri="{91240B29-F687-4F45-9708-019B960494DF}">
-                            <a14:hiddenLine xmlns:a14="http://schemas.microsoft.com/office/drawing/2010/main" w="9525">
-                              <a:solidFill>
-                                <a:srgbClr val="000000"/>
-                              </a:solidFill>
-                              <a:miter lim="800000"/>
-                              <a:headEnd/>
-                              <a:tailEnd/>
-                            </a14:hiddenLine>
-                          </a:ext>
-                        </a:extLst>
-                      </wps:spPr>
-                      <wps:bodyPr rot="0" vert="horz" wrap="square" lIns="91440" tIns="45720" rIns="91440" bIns="45720" anchor="t" anchorCtr="0" upright="1">
-                        <a:noAutofit/>
-                      </wps:bodyPr>
-                    </wps:wsp>
-                  </a:graphicData>
-                </a:graphic>
-              </wp:inline>
-            </w:drawing>
-          </mc:Choice>
-          <mc:Fallback>
-            <w:pict>
-              <v:rect w14:anchorId="0F981929" id="Retângulo 1" o:spid="_x0000_s1026" alt="Washing instructions tag" href="http://www.petrikainulainen.net/programming/tips-and-tricks/installing-postgresql-9-1-to-windows-7-from-the-binary-zip-distribution/" title="&quot;click to read&quot;" style="width:23.75pt;height:23.75pt;visibility:visible;mso-wrap-style:square;mso-left-percent:-10001;mso-top-percent:-10001;mso-position-horizontal:absolute;mso-position-horizontal-relative:char;mso-position-vertical:absolute;mso-position-vertical-relative:line;mso-left-percent:-10001;mso-top-percent:-10001;v-text-anchor:top" o:gfxdata="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" o:button="t" filled="f" stroked="f">
-                <v:fill o:detectmouseclick="t"/>
-                <o:lock v:ext="edit" aspectratio="t"/>
-                <w10:anchorlock/>
-              </v:rect>
-            </w:pict>
-          </mc:Fallback>
-        </mc:AlternateContent>
-      </w:r>
+          <w:rFonts w:ascii="Times New Roman" w:eastAsia="Times New Roman" w:hAnsi="Times New Roman" w:cs="Times New Roman"/>
+          <w:sz w:val="24"/>
+          <w:szCs w:val="24"/>
+          <w:lang w:val="en-US"/>
+        </w:rPr>
+        <w:t>MALTA</w:t>
+      </w:r>
+      <w:bookmarkStart w:id="0" w:name="_GoBack"/>
+      <w:bookmarkEnd w:id="0"/>
     </w:p>
     <w:p>
       <w:pPr>
@@ -717,7 +663,7 @@
         </w:rPr>
         <w:t>The first step is to download and install the </w:t>
       </w:r>
-      <w:hyperlink r:id="rId6" w:tgtFrame="_blank" w:history="1">
+      <w:hyperlink r:id="rId5" w:tgtFrame="_blank" w:history="1">
         <w:r>
           <w:rPr>
             <w:rFonts w:ascii="Verdana" w:eastAsia="Times New Roman" w:hAnsi="Verdana" w:cs="Times New Roman"/>
@@ -817,7 +763,7 @@
         </w:rPr>
         <w:t>The second step is to </w:t>
       </w:r>
-      <w:hyperlink r:id="rId7" w:tgtFrame="_blank" w:history="1">
+      <w:hyperlink r:id="rId6" w:tgtFrame="_blank" w:history="1">
         <w:r>
           <w:rPr>
             <w:rFonts w:ascii="Verdana" w:eastAsia="Times New Roman" w:hAnsi="Verdana" w:cs="Times New Roman"/>
@@ -1354,7 +1300,7 @@
         </w:rPr>
         <w:t>the</w:t>
       </w:r>
-      <w:hyperlink r:id="rId8" w:tgtFrame="_blank" w:history="1">
+      <w:hyperlink r:id="rId7" w:tgtFrame="_blank" w:history="1">
         <w:r>
           <w:rPr>
             <w:rFonts w:ascii="Verdana" w:eastAsia="Times New Roman" w:hAnsi="Verdana" w:cs="Times New Roman"/>

</xml_diff>